<commit_message>
Updated Spotify Analysis and int. corna
</commit_message>
<xml_diff>
--- a/ENwokoye - Data Analyst .docx
+++ b/ENwokoye - Data Analyst .docx
@@ -25,7 +25,7 @@
           <w:szCs w:val="28"/>
         </w:rPr>
       </w:pPr>
-      <w:bookmarkStart w:colFirst="0" w:colLast="0" w:name="_5arnk9c8ua6d" w:id="0"/>
+      <w:bookmarkStart w:colFirst="0" w:colLast="0" w:name="_heading=h.gjdgxs" w:id="0"/>
       <w:bookmarkEnd w:id="0"/>
       <w:r>
         <w:rPr>
@@ -46,22 +46,7 @@
           <w:szCs w:val="28"/>
           <w:rtl w:val="0"/>
         </w:rPr>
-        <w:t xml:space="preserve">DATA </w:t>
-      </w:r>
-      <w:r>
-        <w:rPr>
-          <w:rFonts w:ascii="Calibri" w:cs="Calibri" w:eastAsia="Calibri" w:hAnsi="Calibri"/>
-          <w:b w:val="1"/>
-          <w:sz w:val="28"/>
-          <w:szCs w:val="28"/>
-          <w:rtl w:val="0"/>
-        </w:rPr>
-        <w:t xml:space="preserve">ANALYST</w:t>
-      </w:r>
-      <w:r>
-        <w:rPr>
-          <w:rtl w:val="0"/>
-        </w:rPr>
+        <w:t xml:space="preserve">DATA ANALYST</w:t>
       </w:r>
     </w:p>
     <w:p>
@@ -86,7 +71,7 @@
           <w:szCs w:val="20"/>
         </w:rPr>
       </w:pPr>
-      <w:bookmarkStart w:colFirst="0" w:colLast="0" w:name="_8b3sgfwbyaaq" w:id="1"/>
+      <w:bookmarkStart w:colFirst="0" w:colLast="0" w:name="_heading=h.30j0zll" w:id="1"/>
       <w:bookmarkEnd w:id="1"/>
       <w:r>
         <w:rPr>
@@ -95,19 +80,10 @@
           <w:szCs w:val="20"/>
           <w:rtl w:val="0"/>
         </w:rPr>
-        <w:t xml:space="preserve">enwokoye94@hotmail.com</w:t>
-      </w:r>
-      <w:r>
-        <w:rPr>
-          <w:rFonts w:ascii="Calibri" w:cs="Calibri" w:eastAsia="Calibri" w:hAnsi="Calibri"/>
-          <w:sz w:val="20"/>
-          <w:szCs w:val="20"/>
-          <w:rtl w:val="0"/>
-        </w:rPr>
-        <w:t xml:space="preserve"> </w:t>
+        <w:t xml:space="preserve">enwokoye94@hotmail.com </w:t>
         <w:tab/>
       </w:r>
-      <w:hyperlink r:id="rId6">
+      <w:hyperlink r:id="rId7">
         <w:r>
           <w:rPr>
             <w:rFonts w:ascii="Calibri" w:cs="Calibri" w:eastAsia="Calibri" w:hAnsi="Calibri"/>
@@ -155,14 +131,6 @@
           <w:rtl w:val="0"/>
         </w:rPr>
         <w:t xml:space="preserve">(413) 204-7676</w:t>
-      </w:r>
-      <w:r>
-        <w:rPr>
-          <w:rFonts w:ascii="Calibri" w:cs="Calibri" w:eastAsia="Calibri" w:hAnsi="Calibri"/>
-          <w:sz w:val="20"/>
-          <w:szCs w:val="20"/>
-          <w:rtl w:val="0"/>
-        </w:rPr>
         <w:tab/>
         <w:t xml:space="preserve">www.linkedin.com/in/enwokoye</w:t>
       </w:r>
@@ -196,14 +164,6 @@
           <w:rtl w:val="0"/>
         </w:rPr>
         <w:t xml:space="preserve">Houston, Texas </w:t>
-      </w:r>
-      <w:r>
-        <w:rPr>
-          <w:rFonts w:ascii="Calibri" w:cs="Calibri" w:eastAsia="Calibri" w:hAnsi="Calibri"/>
-          <w:sz w:val="20"/>
-          <w:szCs w:val="20"/>
-          <w:rtl w:val="0"/>
-        </w:rPr>
         <w:tab/>
       </w:r>
       <w:r>
@@ -263,16 +223,7 @@
           <w:szCs w:val="20"/>
           <w:rtl w:val="0"/>
         </w:rPr>
-        <w:t xml:space="preserve">Data analyst </w:t>
-      </w:r>
-      <w:r>
-        <w:rPr>
-          <w:rFonts w:ascii="Calibri" w:cs="Calibri" w:eastAsia="Calibri" w:hAnsi="Calibri"/>
-          <w:sz w:val="20"/>
-          <w:szCs w:val="20"/>
-          <w:rtl w:val="0"/>
-        </w:rPr>
-        <w:t xml:space="preserve">skilled in Excel, Tableau, PowerPoint, SQL, and Python. Skilled at extracting and presenting  actionable insights that deliver business value from common data sources. </w:t>
+        <w:t xml:space="preserve">Data analyst skilled in Excel, Tableau, PowerPoint, SQL, and Python. Skilled at extracting and presenting  actionable insights that deliver business value from common data sources. </w:t>
       </w:r>
     </w:p>
     <w:p>
@@ -318,7 +269,7 @@
           <w:szCs w:val="26"/>
         </w:rPr>
       </w:pPr>
-      <w:bookmarkStart w:colFirst="0" w:colLast="0" w:name="_pebohuvlh0q4" w:id="2"/>
+      <w:bookmarkStart w:colFirst="0" w:colLast="0" w:name="_heading=h.1fob9te" w:id="2"/>
       <w:bookmarkEnd w:id="2"/>
       <w:r>
         <w:rPr>
@@ -329,11 +280,6 @@
         </w:rPr>
         <w:t xml:space="preserve">Skills</w:t>
       </w:r>
-      <w:r>
-        <w:rPr>
-          <w:rtl w:val="0"/>
-        </w:rPr>
-      </w:r>
     </w:p>
     <w:p>
       <w:pPr>
@@ -362,54 +308,44 @@
           <w:szCs w:val="20"/>
           <w:rtl w:val="0"/>
         </w:rPr>
-        <w:t xml:space="preserve">Ad</w:t>
-      </w:r>
-      <w:r>
+        <w:t xml:space="preserve">Advanced</w:t>
+      </w:r>
+      <w:r>
+        <w:rPr>
+          <w:rFonts w:ascii="Calibri" w:cs="Calibri" w:eastAsia="Calibri" w:hAnsi="Calibri"/>
+          <w:sz w:val="20"/>
+          <w:szCs w:val="20"/>
+          <w:rtl w:val="0"/>
+        </w:rPr>
+        <w:t xml:space="preserve">: Excel, Tableau, Python, Object Oriented Programming, visualizations, storytelling with data</w:t>
+      </w:r>
+    </w:p>
+    <w:p>
+      <w:pPr>
+        <w:pBdr>
+          <w:top w:space="0" w:sz="0" w:val="nil"/>
+          <w:left w:space="0" w:sz="0" w:val="nil"/>
+          <w:bottom w:space="0" w:sz="0" w:val="nil"/>
+          <w:right w:space="0" w:sz="0" w:val="nil"/>
+          <w:between w:space="0" w:sz="0" w:val="nil"/>
+        </w:pBdr>
+        <w:shd w:fill="auto" w:val="clear"/>
+        <w:spacing w:after="40" w:line="240" w:lineRule="auto"/>
+        <w:ind w:left="360" w:firstLine="0"/>
+        <w:jc w:val="both"/>
         <w:rPr>
           <w:rFonts w:ascii="Calibri" w:cs="Calibri" w:eastAsia="Calibri" w:hAnsi="Calibri"/>
           <w:b w:val="1"/>
           <w:sz w:val="20"/>
           <w:szCs w:val="20"/>
-          <w:rtl w:val="0"/>
-        </w:rPr>
-        <w:t xml:space="preserve">vanced</w:t>
-      </w:r>
-      <w:r>
-        <w:rPr>
-          <w:rFonts w:ascii="Calibri" w:cs="Calibri" w:eastAsia="Calibri" w:hAnsi="Calibri"/>
-          <w:sz w:val="20"/>
-          <w:szCs w:val="20"/>
-          <w:rtl w:val="0"/>
-        </w:rPr>
-        <w:t xml:space="preserve">: Excel, Tableau, Python, Object Oriented Programming, visualizations, storytelling with data</w:t>
-      </w:r>
-    </w:p>
-    <w:p>
-      <w:pPr>
-        <w:pBdr>
-          <w:top w:space="0" w:sz="0" w:val="nil"/>
-          <w:left w:space="0" w:sz="0" w:val="nil"/>
-          <w:bottom w:space="0" w:sz="0" w:val="nil"/>
-          <w:right w:space="0" w:sz="0" w:val="nil"/>
-          <w:between w:space="0" w:sz="0" w:val="nil"/>
-        </w:pBdr>
-        <w:shd w:fill="auto" w:val="clear"/>
-        <w:spacing w:after="40" w:line="240" w:lineRule="auto"/>
-        <w:ind w:left="360"/>
-        <w:jc w:val="both"/>
+        </w:rPr>
+      </w:pPr>
+      <w:r>
         <w:rPr>
           <w:rFonts w:ascii="Calibri" w:cs="Calibri" w:eastAsia="Calibri" w:hAnsi="Calibri"/>
           <w:b w:val="1"/>
           <w:sz w:val="20"/>
           <w:szCs w:val="20"/>
-        </w:rPr>
-      </w:pPr>
-      <w:r>
-        <w:rPr>
-          <w:rFonts w:ascii="Calibri" w:cs="Calibri" w:eastAsia="Calibri" w:hAnsi="Calibri"/>
-          <w:b w:val="1"/>
-          <w:sz w:val="20"/>
-          <w:szCs w:val="20"/>
           <w:rtl w:val="0"/>
         </w:rPr>
         <w:t xml:space="preserve">Proficient</w:t>
@@ -421,16 +357,7 @@
           <w:szCs w:val="20"/>
           <w:rtl w:val="0"/>
         </w:rPr>
-        <w:t xml:space="preserve">: Python - Machine Learning, SQL</w:t>
-      </w:r>
-      <w:r>
-        <w:rPr>
-          <w:rFonts w:ascii="Calibri" w:cs="Calibri" w:eastAsia="Calibri" w:hAnsi="Calibri"/>
-          <w:sz w:val="20"/>
-          <w:szCs w:val="20"/>
-          <w:rtl w:val="0"/>
-        </w:rPr>
-        <w:t xml:space="preserve">, Salesforce, MatLab, statistical analysis, numerical analysis, differential equations, Project Management</w:t>
+        <w:t xml:space="preserve">: Python - Machine Learning, SQL, Salesforce, MatLab, statistical analysis, numerical analysis, differential equations, Project Management</w:t>
       </w:r>
       <w:r>
         <w:rPr>
@@ -456,7 +383,7 @@
           <w:szCs w:val="16"/>
         </w:rPr>
       </w:pPr>
-      <w:bookmarkStart w:colFirst="0" w:colLast="0" w:name="_prbkncepje90" w:id="3"/>
+      <w:bookmarkStart w:colFirst="0" w:colLast="0" w:name="_heading=h.3znysh7" w:id="3"/>
       <w:bookmarkEnd w:id="3"/>
       <w:r>
         <w:rPr>
@@ -482,7 +409,7 @@
           <w:szCs w:val="26"/>
         </w:rPr>
       </w:pPr>
-      <w:bookmarkStart w:colFirst="0" w:colLast="0" w:name="_61tvt5kc4zbb" w:id="4"/>
+      <w:bookmarkStart w:colFirst="0" w:colLast="0" w:name="_heading=h.2et92p0" w:id="4"/>
       <w:bookmarkEnd w:id="4"/>
       <w:r>
         <w:rPr>
@@ -493,11 +420,6 @@
         </w:rPr>
         <w:t xml:space="preserve">Recent Projects</w:t>
       </w:r>
-      <w:r>
-        <w:rPr>
-          <w:rtl w:val="0"/>
-        </w:rPr>
-      </w:r>
     </w:p>
     <w:p>
       <w:pPr>
@@ -754,7 +676,7 @@
           <w:szCs w:val="16"/>
         </w:rPr>
       </w:pPr>
-      <w:bookmarkStart w:colFirst="0" w:colLast="0" w:name="_tkn15o5zhz8m" w:id="5"/>
+      <w:bookmarkStart w:colFirst="0" w:colLast="0" w:name="_heading=h.tyjcwt" w:id="5"/>
       <w:bookmarkEnd w:id="5"/>
       <w:r>
         <w:rPr>
@@ -769,6 +691,146 @@
         <w:rPr>
           <w:rtl w:val="0"/>
         </w:rPr>
+      </w:r>
+    </w:p>
+    <w:p>
+      <w:pPr>
+        <w:tabs>
+          <w:tab w:val="right" w:pos="10566.000000000002"/>
+        </w:tabs>
+        <w:spacing w:line="240" w:lineRule="auto"/>
+        <w:jc w:val="both"/>
+        <w:rPr>
+          <w:rFonts w:ascii="Calibri" w:cs="Calibri" w:eastAsia="Calibri" w:hAnsi="Calibri"/>
+          <w:sz w:val="20"/>
+          <w:szCs w:val="20"/>
+        </w:rPr>
+      </w:pPr>
+      <w:r>
+        <w:rPr>
+          <w:rFonts w:ascii="Calibri" w:cs="Calibri" w:eastAsia="Calibri" w:hAnsi="Calibri"/>
+          <w:sz w:val="20"/>
+          <w:szCs w:val="20"/>
+          <w:rtl w:val="0"/>
+        </w:rPr>
+        <w:t xml:space="preserve">THINKFUL </w:t>
+        <w:tab/>
+        <w:t xml:space="preserve">Houston, TX</w:t>
+      </w:r>
+    </w:p>
+    <w:p>
+      <w:pPr>
+        <w:spacing w:after="120" w:line="240" w:lineRule="auto"/>
+        <w:rPr>
+          <w:rFonts w:ascii="Calibri" w:cs="Calibri" w:eastAsia="Calibri" w:hAnsi="Calibri"/>
+          <w:sz w:val="20"/>
+          <w:szCs w:val="20"/>
+        </w:rPr>
+      </w:pPr>
+      <w:r>
+        <w:rPr>
+          <w:rFonts w:ascii="Calibri" w:cs="Calibri" w:eastAsia="Calibri" w:hAnsi="Calibri"/>
+          <w:b w:val="1"/>
+          <w:i w:val="1"/>
+          <w:sz w:val="20"/>
+          <w:szCs w:val="20"/>
+          <w:rtl w:val="0"/>
+        </w:rPr>
+        <w:t xml:space="preserve">Data Analytics Program</w:t>
+      </w:r>
+      <w:r>
+        <w:rPr>
+          <w:rFonts w:ascii="Calibri" w:cs="Calibri" w:eastAsia="Calibri" w:hAnsi="Calibri"/>
+          <w:sz w:val="20"/>
+          <w:szCs w:val="20"/>
+          <w:rtl w:val="0"/>
+        </w:rPr>
+        <w:tab/>
+        <w:tab/>
+        <w:tab/>
+        <w:tab/>
+        <w:tab/>
+        <w:tab/>
+        <w:tab/>
+        <w:tab/>
+        <w:tab/>
+        <w:tab/>
+        <w:t xml:space="preserve">Jan 2020 - cont.</w:t>
+      </w:r>
+    </w:p>
+    <w:p>
+      <w:pPr>
+        <w:numPr>
+          <w:ilvl w:val="0"/>
+          <w:numId w:val="2"/>
+        </w:numPr>
+        <w:spacing w:line="240" w:lineRule="auto"/>
+        <w:ind w:left="360"/>
+        <w:jc w:val="both"/>
+        <w:rPr>
+          <w:rFonts w:ascii="Calibri" w:cs="Calibri" w:eastAsia="Calibri" w:hAnsi="Calibri"/>
+          <w:sz w:val="20"/>
+          <w:szCs w:val="20"/>
+        </w:rPr>
+      </w:pPr>
+      <w:r>
+        <w:rPr>
+          <w:rFonts w:ascii="Calibri" w:cs="Calibri" w:eastAsia="Calibri" w:hAnsi="Calibri"/>
+          <w:sz w:val="20"/>
+          <w:szCs w:val="20"/>
+          <w:rtl w:val="0"/>
+        </w:rPr>
+        <w:t xml:space="preserve">Learned how to extract and present actionable insights that deliver business value from common data sources like Excel, CSV files, and SQL databases.</w:t>
+      </w:r>
+    </w:p>
+    <w:p>
+      <w:pPr>
+        <w:numPr>
+          <w:ilvl w:val="0"/>
+          <w:numId w:val="2"/>
+        </w:numPr>
+        <w:spacing w:line="240" w:lineRule="auto"/>
+        <w:ind w:left="360"/>
+        <w:jc w:val="both"/>
+        <w:rPr>
+          <w:rFonts w:ascii="Calibri" w:cs="Calibri" w:eastAsia="Calibri" w:hAnsi="Calibri"/>
+          <w:sz w:val="20"/>
+          <w:szCs w:val="20"/>
+        </w:rPr>
+      </w:pPr>
+      <w:r>
+        <w:rPr>
+          <w:rFonts w:ascii="Calibri" w:cs="Calibri" w:eastAsia="Calibri" w:hAnsi="Calibri"/>
+          <w:sz w:val="20"/>
+          <w:szCs w:val="20"/>
+          <w:rtl w:val="0"/>
+        </w:rPr>
+        <w:t xml:space="preserve">Gained invaluable experience with ETL in various environments using APIs, SQL, and other methods </w:t>
+      </w:r>
+    </w:p>
+    <w:p>
+      <w:pPr>
+        <w:numPr>
+          <w:ilvl w:val="0"/>
+          <w:numId w:val="2"/>
+        </w:numPr>
+        <w:spacing w:line="240" w:lineRule="auto"/>
+        <w:ind w:left="360"/>
+        <w:jc w:val="both"/>
+        <w:rPr>
+          <w:rFonts w:ascii="Calibri" w:cs="Calibri" w:eastAsia="Calibri" w:hAnsi="Calibri"/>
+          <w:sz w:val="20"/>
+          <w:szCs w:val="20"/>
+        </w:rPr>
+      </w:pPr>
+      <w:r>
+        <w:rPr>
+          <w:rFonts w:ascii="Calibri" w:cs="Calibri" w:eastAsia="Calibri" w:hAnsi="Calibri"/>
+          <w:sz w:val="20"/>
+          <w:szCs w:val="20"/>
+          <w:rtl w:val="0"/>
+        </w:rPr>
+        <w:t xml:space="preserve">Practical mastery of Excel, Powerpoint, PostgreSQL, Tableau, and Python for data analysis.</w:t>
       </w:r>
     </w:p>
     <w:p>
@@ -795,6 +857,34 @@
       </w:pPr>
       <w:r>
         <w:rPr>
+          <w:rtl w:val="0"/>
+        </w:rPr>
+      </w:r>
+    </w:p>
+    <w:p>
+      <w:pPr>
+        <w:pBdr>
+          <w:top w:space="0" w:sz="0" w:val="nil"/>
+          <w:left w:space="0" w:sz="0" w:val="nil"/>
+          <w:bottom w:space="0" w:sz="0" w:val="nil"/>
+          <w:right w:space="0" w:sz="0" w:val="nil"/>
+          <w:between w:space="0" w:sz="0" w:val="nil"/>
+        </w:pBdr>
+        <w:shd w:fill="auto" w:val="clear"/>
+        <w:tabs>
+          <w:tab w:val="right" w:pos="10476.000000000002"/>
+        </w:tabs>
+        <w:spacing w:line="240" w:lineRule="auto"/>
+        <w:ind w:right="0"/>
+        <w:jc w:val="both"/>
+        <w:rPr>
+          <w:rFonts w:ascii="Calibri" w:cs="Calibri" w:eastAsia="Calibri" w:hAnsi="Calibri"/>
+          <w:sz w:val="20"/>
+          <w:szCs w:val="20"/>
+        </w:rPr>
+      </w:pPr>
+      <w:r>
+        <w:rPr>
           <w:rFonts w:ascii="Calibri" w:cs="Calibri" w:eastAsia="Calibri" w:hAnsi="Calibri"/>
           <w:sz w:val="20"/>
           <w:szCs w:val="20"/>
@@ -803,11 +893,6 @@
         <w:t xml:space="preserve">Sunder Energy</w:t>
         <w:tab/>
         <w:t xml:space="preserve">Houston, TX</w:t>
-      </w:r>
-      <w:r>
-        <w:rPr>
-          <w:rtl w:val="0"/>
-        </w:rPr>
       </w:r>
     </w:p>
     <w:p>
@@ -850,23 +935,14 @@
           <w:rtl w:val="0"/>
         </w:rPr>
         <w:tab/>
-        <w:t xml:space="preserve">March 2019 – </w:t>
-      </w:r>
-      <w:r>
-        <w:rPr>
-          <w:rFonts w:ascii="Calibri" w:cs="Calibri" w:eastAsia="Calibri" w:hAnsi="Calibri"/>
-          <w:sz w:val="20"/>
-          <w:szCs w:val="20"/>
-          <w:rtl w:val="0"/>
-        </w:rPr>
-        <w:t xml:space="preserve">Jan 2020</w:t>
+        <w:t xml:space="preserve">March 2019 – Jan 2020</w:t>
       </w:r>
     </w:p>
     <w:p>
       <w:pPr>
         <w:numPr>
           <w:ilvl w:val="0"/>
-          <w:numId w:val="2"/>
+          <w:numId w:val="3"/>
         </w:numPr>
         <w:pBdr>
           <w:top w:space="0" w:sz="0" w:val="nil"/>
@@ -876,7 +952,7 @@
           <w:between w:space="0" w:sz="0" w:val="nil"/>
         </w:pBdr>
         <w:shd w:fill="auto" w:val="clear"/>
-        <w:spacing w:after="0" w:afterAutospacing="0" w:line="240" w:lineRule="auto"/>
+        <w:spacing w:after="0" w:line="240" w:lineRule="auto"/>
         <w:ind w:left="360" w:hanging="360"/>
         <w:jc w:val="both"/>
         <w:rPr>
@@ -899,7 +975,7 @@
       <w:pPr>
         <w:numPr>
           <w:ilvl w:val="0"/>
-          <w:numId w:val="2"/>
+          <w:numId w:val="3"/>
         </w:numPr>
         <w:pBdr>
           <w:top w:space="0" w:sz="0" w:val="nil"/>
@@ -909,7 +985,7 @@
           <w:between w:space="0" w:sz="0" w:val="nil"/>
         </w:pBdr>
         <w:shd w:fill="auto" w:val="clear"/>
-        <w:spacing w:after="0" w:afterAutospacing="0" w:line="240" w:lineRule="auto"/>
+        <w:spacing w:after="0" w:line="240" w:lineRule="auto"/>
         <w:ind w:left="360" w:hanging="360"/>
         <w:jc w:val="both"/>
         <w:rPr>
@@ -932,7 +1008,7 @@
       <w:pPr>
         <w:numPr>
           <w:ilvl w:val="0"/>
-          <w:numId w:val="2"/>
+          <w:numId w:val="3"/>
         </w:numPr>
         <w:pBdr>
           <w:top w:space="0" w:sz="0" w:val="nil"/>
@@ -959,11 +1035,6 @@
           <w:rtl w:val="0"/>
         </w:rPr>
         <w:t xml:space="preserve">Improved lead generation and contact rates by suggesting new campaign hours that targeted times home owners would most likely be home. </w:t>
-      </w:r>
-      <w:r>
-        <w:rPr>
-          <w:rtl w:val="0"/>
-        </w:rPr>
       </w:r>
     </w:p>
     <w:p>
@@ -1022,21 +1093,8 @@
           <w:rtl w:val="0"/>
         </w:rPr>
         <w:t xml:space="preserve">ALBA ENERGY</w:t>
-      </w:r>
-      <w:r>
-        <w:rPr>
-          <w:rFonts w:ascii="Calibri" w:cs="Calibri" w:eastAsia="Calibri" w:hAnsi="Calibri"/>
-          <w:sz w:val="20"/>
-          <w:szCs w:val="20"/>
-          <w:rtl w:val="0"/>
-        </w:rPr>
         <w:tab/>
         <w:t xml:space="preserve">Houston, TX</w:t>
-      </w:r>
-      <w:r>
-        <w:rPr>
-          <w:rtl w:val="0"/>
-        </w:rPr>
       </w:r>
     </w:p>
     <w:p>
@@ -1069,8 +1127,204 @@
           <w:szCs w:val="20"/>
           <w:rtl w:val="0"/>
         </w:rPr>
-        <w:t xml:space="preserve">Senior Solar Consultant </w:t>
-      </w:r>
+        <w:t xml:space="preserve">Senior Solar Consultant  </w:t>
+      </w:r>
+      <w:r>
+        <w:rPr>
+          <w:rFonts w:ascii="Calibri" w:cs="Calibri" w:eastAsia="Calibri" w:hAnsi="Calibri"/>
+          <w:sz w:val="20"/>
+          <w:szCs w:val="20"/>
+          <w:rtl w:val="0"/>
+        </w:rPr>
+        <w:tab/>
+        <w:t xml:space="preserve">May 2017 – Jan 2019</w:t>
+      </w:r>
+    </w:p>
+    <w:p>
+      <w:pPr>
+        <w:numPr>
+          <w:ilvl w:val="0"/>
+          <w:numId w:val="1"/>
+        </w:numPr>
+        <w:pBdr>
+          <w:top w:space="0" w:sz="0" w:val="nil"/>
+          <w:left w:space="0" w:sz="0" w:val="nil"/>
+          <w:bottom w:space="0" w:sz="0" w:val="nil"/>
+          <w:right w:space="0" w:sz="0" w:val="nil"/>
+          <w:between w:space="0" w:sz="0" w:val="nil"/>
+        </w:pBdr>
+        <w:shd w:fill="auto" w:val="clear"/>
+        <w:spacing w:after="0" w:line="240" w:lineRule="auto"/>
+        <w:ind w:left="360" w:hanging="360"/>
+        <w:jc w:val="both"/>
+        <w:rPr>
+          <w:rFonts w:ascii="Calibri" w:cs="Calibri" w:eastAsia="Calibri" w:hAnsi="Calibri"/>
+          <w:sz w:val="20"/>
+          <w:szCs w:val="20"/>
+        </w:rPr>
+      </w:pPr>
+      <w:r>
+        <w:rPr>
+          <w:rFonts w:ascii="Calibri" w:cs="Calibri" w:eastAsia="Calibri" w:hAnsi="Calibri"/>
+          <w:sz w:val="20"/>
+          <w:szCs w:val="20"/>
+          <w:rtl w:val="0"/>
+        </w:rPr>
+        <w:t xml:space="preserve">Grew the company by over $2 million in sales by gaining understanding of the market, market share, and using interpersonal skills to educate potential customers and closing deals.  </w:t>
+      </w:r>
+    </w:p>
+    <w:p>
+      <w:pPr>
+        <w:numPr>
+          <w:ilvl w:val="0"/>
+          <w:numId w:val="1"/>
+        </w:numPr>
+        <w:pBdr>
+          <w:top w:space="0" w:sz="0" w:val="nil"/>
+          <w:left w:space="0" w:sz="0" w:val="nil"/>
+          <w:bottom w:space="0" w:sz="0" w:val="nil"/>
+          <w:right w:space="0" w:sz="0" w:val="nil"/>
+          <w:between w:space="0" w:sz="0" w:val="nil"/>
+        </w:pBdr>
+        <w:shd w:fill="auto" w:val="clear"/>
+        <w:spacing w:after="0" w:line="240" w:lineRule="auto"/>
+        <w:ind w:left="360" w:hanging="360"/>
+        <w:jc w:val="both"/>
+        <w:rPr>
+          <w:rFonts w:ascii="Calibri" w:cs="Calibri" w:eastAsia="Calibri" w:hAnsi="Calibri"/>
+          <w:sz w:val="20"/>
+          <w:szCs w:val="20"/>
+          <w:u w:val="none"/>
+        </w:rPr>
+      </w:pPr>
+      <w:r>
+        <w:rPr>
+          <w:rFonts w:ascii="Calibri" w:cs="Calibri" w:eastAsia="Calibri" w:hAnsi="Calibri"/>
+          <w:sz w:val="20"/>
+          <w:szCs w:val="20"/>
+          <w:rtl w:val="0"/>
+        </w:rPr>
+        <w:t xml:space="preserve">Leveraged CRM systems such as SalesForce and Spotio was able to ensure timely completion of projects, while also focusing on customer satisfaction, which in turn led to better reviews for the company and referrals. </w:t>
+      </w:r>
+      <w:r>
+        <w:rPr>
+          <w:rtl w:val="0"/>
+        </w:rPr>
+      </w:r>
+    </w:p>
+    <w:p>
+      <w:pPr>
+        <w:pBdr>
+          <w:top w:space="0" w:sz="0" w:val="nil"/>
+          <w:left w:space="0" w:sz="0" w:val="nil"/>
+          <w:bottom w:space="0" w:sz="0" w:val="nil"/>
+          <w:right w:space="0" w:sz="0" w:val="nil"/>
+          <w:between w:space="0" w:sz="0" w:val="nil"/>
+        </w:pBdr>
+        <w:shd w:fill="auto" w:val="clear"/>
+        <w:spacing w:after="0" w:line="240" w:lineRule="auto"/>
+        <w:ind w:left="720" w:firstLine="0"/>
+        <w:jc w:val="both"/>
+        <w:rPr>
+          <w:rFonts w:ascii="Calibri" w:cs="Calibri" w:eastAsia="Calibri" w:hAnsi="Calibri"/>
+          <w:sz w:val="20"/>
+          <w:szCs w:val="20"/>
+        </w:rPr>
+      </w:pPr>
+      <w:r>
+        <w:rPr>
+          <w:rtl w:val="0"/>
+        </w:rPr>
+      </w:r>
+    </w:p>
+    <w:p>
+      <w:pPr>
+        <w:pStyle w:val="Heading2"/>
+        <w:pBdr>
+          <w:top w:color="999999" w:space="1" w:sz="4" w:val="single"/>
+          <w:left w:space="0" w:sz="0" w:val="nil"/>
+          <w:bottom w:color="999999" w:space="1" w:sz="4" w:val="single"/>
+          <w:right w:space="0" w:sz="0" w:val="nil"/>
+          <w:between w:space="0" w:sz="0" w:val="nil"/>
+        </w:pBdr>
+        <w:shd w:fill="auto" w:val="clear"/>
+        <w:spacing w:after="0" w:before="0" w:line="240" w:lineRule="auto"/>
+        <w:rPr>
+          <w:rFonts w:ascii="Calibri" w:cs="Calibri" w:eastAsia="Calibri" w:hAnsi="Calibri"/>
+          <w:sz w:val="20"/>
+          <w:szCs w:val="20"/>
+        </w:rPr>
+      </w:pPr>
+      <w:bookmarkStart w:colFirst="0" w:colLast="0" w:name="_heading=h.3dy6vkm" w:id="6"/>
+      <w:bookmarkEnd w:id="6"/>
+      <w:r>
+        <w:rPr>
+          <w:b w:val="1"/>
+          <w:sz w:val="26"/>
+          <w:szCs w:val="26"/>
+          <w:rtl w:val="0"/>
+        </w:rPr>
+        <w:t xml:space="preserve">Education</w:t>
+      </w:r>
+      <w:r>
+        <w:rPr>
+          <w:rtl w:val="0"/>
+        </w:rPr>
+      </w:r>
+    </w:p>
+    <w:p>
+      <w:pPr>
+        <w:pBdr>
+          <w:top w:space="0" w:sz="0" w:val="nil"/>
+          <w:left w:space="0" w:sz="0" w:val="nil"/>
+          <w:bottom w:space="0" w:sz="0" w:val="nil"/>
+          <w:right w:space="0" w:sz="0" w:val="nil"/>
+          <w:between w:space="0" w:sz="0" w:val="nil"/>
+        </w:pBdr>
+        <w:shd w:fill="auto" w:val="clear"/>
+        <w:tabs>
+          <w:tab w:val="right" w:pos="9360"/>
+        </w:tabs>
+        <w:spacing w:line="240" w:lineRule="auto"/>
+        <w:jc w:val="both"/>
+        <w:rPr>
+          <w:rFonts w:ascii="Calibri" w:cs="Calibri" w:eastAsia="Calibri" w:hAnsi="Calibri"/>
+          <w:sz w:val="20"/>
+          <w:szCs w:val="20"/>
+        </w:rPr>
+      </w:pPr>
+      <w:r>
+        <w:rPr>
+          <w:rFonts w:ascii="Calibri" w:cs="Calibri" w:eastAsia="Calibri" w:hAnsi="Calibri"/>
+          <w:sz w:val="20"/>
+          <w:szCs w:val="20"/>
+          <w:rtl w:val="0"/>
+        </w:rPr>
+        <w:t xml:space="preserve">UNIVERSITY OF NEW HAMPSHIRE</w:t>
+        <w:tab/>
+      </w:r>
+    </w:p>
+    <w:p>
+      <w:pPr>
+        <w:pBdr>
+          <w:top w:space="0" w:sz="0" w:val="nil"/>
+          <w:left w:space="0" w:sz="0" w:val="nil"/>
+          <w:bottom w:space="0" w:sz="0" w:val="nil"/>
+          <w:right w:space="0" w:sz="0" w:val="nil"/>
+          <w:between w:space="0" w:sz="0" w:val="nil"/>
+        </w:pBdr>
+        <w:shd w:fill="auto" w:val="clear"/>
+        <w:tabs>
+          <w:tab w:val="right" w:pos="10656.000000000002"/>
+        </w:tabs>
+        <w:spacing w:line="240" w:lineRule="auto"/>
+        <w:jc w:val="both"/>
+        <w:rPr>
+          <w:rFonts w:ascii="Calibri" w:cs="Calibri" w:eastAsia="Calibri" w:hAnsi="Calibri"/>
+          <w:sz w:val="20"/>
+          <w:szCs w:val="20"/>
+        </w:rPr>
+      </w:pPr>
       <w:r>
         <w:rPr>
           <w:rFonts w:ascii="Calibri" w:cs="Calibri" w:eastAsia="Calibri" w:hAnsi="Calibri"/>
@@ -1080,7 +1334,7 @@
           <w:szCs w:val="20"/>
           <w:rtl w:val="0"/>
         </w:rPr>
-        <w:t xml:space="preserve"> </w:t>
+        <w:t xml:space="preserve">Bachelors of Science, Mechanical Engineering</w:t>
       </w:r>
       <w:r>
         <w:rPr>
@@ -1090,7 +1344,7 @@
           <w:rtl w:val="0"/>
         </w:rPr>
         <w:tab/>
-        <w:t xml:space="preserve">May 2017 – Jan 2019</w:t>
+        <w:t xml:space="preserve">Sep 20111 - May 2015</w:t>
       </w:r>
     </w:p>
     <w:p>
@@ -1107,7 +1361,7 @@
           <w:between w:space="0" w:sz="0" w:val="nil"/>
         </w:pBdr>
         <w:shd w:fill="auto" w:val="clear"/>
-        <w:spacing w:after="0" w:afterAutospacing="0" w:line="240" w:lineRule="auto"/>
+        <w:spacing w:line="240" w:lineRule="auto"/>
         <w:ind w:left="360" w:hanging="360"/>
         <w:jc w:val="both"/>
         <w:rPr>
@@ -1123,12 +1377,7 @@
           <w:szCs w:val="20"/>
           <w:rtl w:val="0"/>
         </w:rPr>
-        <w:t xml:space="preserve">Grew the company by over $2 million in sales by gaining understanding of the market, market share, and using interpersonal skills to educate potential customers and closing deals.  </w:t>
-      </w:r>
-      <w:r>
-        <w:rPr>
-          <w:rtl w:val="0"/>
-        </w:rPr>
+        <w:t xml:space="preserve">Fell in love with Multi-Dimensional Calculus, Differential Equations, Numerical Analysis, Systems and Designs</w:t>
       </w:r>
     </w:p>
     <w:p>
@@ -1145,7 +1394,7 @@
           <w:between w:space="0" w:sz="0" w:val="nil"/>
         </w:pBdr>
         <w:shd w:fill="auto" w:val="clear"/>
-        <w:spacing w:after="0" w:line="240" w:lineRule="auto"/>
+        <w:spacing w:line="240" w:lineRule="auto"/>
         <w:ind w:left="360" w:hanging="360"/>
         <w:jc w:val="both"/>
         <w:rPr>
@@ -1162,454 +1411,97 @@
           <w:szCs w:val="20"/>
           <w:rtl w:val="0"/>
         </w:rPr>
-        <w:t xml:space="preserve">Leveraged CRM systems such as SalesForce and Spotio was able to ensure timely completion of projects, while also focusing on customer satisfaction, which in turn led to better reviews for the company and referrals. </w:t>
-      </w:r>
-    </w:p>
-    <w:p>
-      <w:pPr>
-        <w:pBdr>
-          <w:top w:space="0" w:sz="0" w:val="nil"/>
-          <w:left w:space="0" w:sz="0" w:val="nil"/>
-          <w:bottom w:space="0" w:sz="0" w:val="nil"/>
-          <w:right w:space="0" w:sz="0" w:val="nil"/>
-          <w:between w:space="0" w:sz="0" w:val="nil"/>
-        </w:pBdr>
-        <w:shd w:fill="auto" w:val="clear"/>
-        <w:spacing w:after="0" w:line="240" w:lineRule="auto"/>
-        <w:ind w:left="720" w:firstLine="0"/>
-        <w:jc w:val="both"/>
-        <w:rPr>
-          <w:rFonts w:ascii="Calibri" w:cs="Calibri" w:eastAsia="Calibri" w:hAnsi="Calibri"/>
-          <w:sz w:val="20"/>
-          <w:szCs w:val="20"/>
-        </w:rPr>
-      </w:pPr>
-      <w:r>
-        <w:rPr>
-          <w:rtl w:val="0"/>
-        </w:rPr>
-      </w:r>
-    </w:p>
-    <w:p>
-      <w:pPr>
-        <w:pStyle w:val="Heading2"/>
-        <w:pBdr>
-          <w:top w:color="999999" w:space="1" w:sz="4" w:val="single"/>
-          <w:left w:space="0" w:sz="0" w:val="nil"/>
-          <w:bottom w:color="999999" w:space="1" w:sz="4" w:val="single"/>
-          <w:right w:space="0" w:sz="0" w:val="nil"/>
-          <w:between w:space="0" w:sz="0" w:val="nil"/>
-        </w:pBdr>
-        <w:shd w:fill="auto" w:val="clear"/>
-        <w:spacing w:after="0" w:before="0" w:line="240" w:lineRule="auto"/>
-        <w:rPr>
-          <w:b w:val="1"/>
-          <w:sz w:val="26"/>
-          <w:szCs w:val="26"/>
-        </w:rPr>
-      </w:pPr>
-      <w:bookmarkStart w:colFirst="0" w:colLast="0" w:name="_kk5lf771d294" w:id="6"/>
-      <w:bookmarkEnd w:id="6"/>
-      <w:r>
-        <w:rPr>
-          <w:b w:val="1"/>
-          <w:sz w:val="26"/>
-          <w:szCs w:val="26"/>
-          <w:rtl w:val="0"/>
-        </w:rPr>
-        <w:t xml:space="preserve">Education</w:t>
-      </w:r>
-    </w:p>
-    <w:p>
-      <w:pPr>
-        <w:tabs>
-          <w:tab w:val="right" w:pos="10566.000000000002"/>
-        </w:tabs>
-        <w:spacing w:line="240" w:lineRule="auto"/>
-        <w:jc w:val="both"/>
-        <w:rPr>
-          <w:rFonts w:ascii="Calibri" w:cs="Calibri" w:eastAsia="Calibri" w:hAnsi="Calibri"/>
-          <w:sz w:val="20"/>
-          <w:szCs w:val="20"/>
-        </w:rPr>
-      </w:pPr>
-      <w:r>
-        <w:rPr>
-          <w:rFonts w:ascii="Calibri" w:cs="Calibri" w:eastAsia="Calibri" w:hAnsi="Calibri"/>
-          <w:sz w:val="20"/>
-          <w:szCs w:val="20"/>
-          <w:rtl w:val="0"/>
-        </w:rPr>
-        <w:t xml:space="preserve">THINKFUL</w:t>
-      </w:r>
-      <w:r>
-        <w:rPr>
-          <w:rFonts w:ascii="Calibri" w:cs="Calibri" w:eastAsia="Calibri" w:hAnsi="Calibri"/>
-          <w:sz w:val="20"/>
-          <w:szCs w:val="20"/>
-          <w:rtl w:val="0"/>
-        </w:rPr>
-        <w:t xml:space="preserve"> </w:t>
-        <w:tab/>
-        <w:t xml:space="preserve">Jan 2020 - April 2020</w:t>
-      </w:r>
-    </w:p>
-    <w:p>
-      <w:pPr>
-        <w:tabs>
-          <w:tab w:val="right" w:pos="9360"/>
-        </w:tabs>
-        <w:spacing w:after="120" w:line="240" w:lineRule="auto"/>
-        <w:jc w:val="both"/>
-        <w:rPr>
-          <w:rFonts w:ascii="Calibri" w:cs="Calibri" w:eastAsia="Calibri" w:hAnsi="Calibri"/>
-          <w:sz w:val="20"/>
-          <w:szCs w:val="20"/>
-        </w:rPr>
-      </w:pPr>
-      <w:r>
-        <w:rPr>
-          <w:rFonts w:ascii="Calibri" w:cs="Calibri" w:eastAsia="Calibri" w:hAnsi="Calibri"/>
-          <w:b w:val="1"/>
-          <w:i w:val="1"/>
-          <w:sz w:val="20"/>
-          <w:szCs w:val="20"/>
-          <w:rtl w:val="0"/>
-        </w:rPr>
-        <w:t xml:space="preserve">Data Analytics Program</w:t>
-      </w:r>
-      <w:r>
-        <w:rPr>
-          <w:rFonts w:ascii="Calibri" w:cs="Calibri" w:eastAsia="Calibri" w:hAnsi="Calibri"/>
-          <w:sz w:val="20"/>
-          <w:szCs w:val="20"/>
-          <w:rtl w:val="0"/>
-        </w:rPr>
-        <w:tab/>
+        <w:t xml:space="preserve">Led in designing, executing, and analyzing various experiments involving real time and forecasting events </w:t>
+      </w:r>
+      <w:r>
+        <w:rPr>
+          <w:rtl w:val="0"/>
+        </w:rPr>
       </w:r>
     </w:p>
     <w:p>
       <w:pPr>
         <w:numPr>
           <w:ilvl w:val="0"/>
-          <w:numId w:val="1"/>
+          <w:numId w:val="4"/>
         </w:numPr>
+        <w:pBdr>
+          <w:top w:space="0" w:sz="0" w:val="nil"/>
+          <w:left w:space="0" w:sz="0" w:val="nil"/>
+          <w:bottom w:space="0" w:sz="0" w:val="nil"/>
+          <w:right w:space="0" w:sz="0" w:val="nil"/>
+          <w:between w:space="0" w:sz="0" w:val="nil"/>
+        </w:pBdr>
+        <w:shd w:fill="auto" w:val="clear"/>
         <w:spacing w:line="240" w:lineRule="auto"/>
-        <w:ind w:left="360"/>
-        <w:jc w:val="both"/>
-        <w:rPr>
-          <w:rFonts w:ascii="Calibri" w:cs="Calibri" w:eastAsia="Calibri" w:hAnsi="Calibri"/>
-          <w:sz w:val="20"/>
-          <w:szCs w:val="20"/>
-        </w:rPr>
-      </w:pPr>
-      <w:r>
-        <w:rPr>
-          <w:rFonts w:ascii="Calibri" w:cs="Calibri" w:eastAsia="Calibri" w:hAnsi="Calibri"/>
-          <w:sz w:val="20"/>
-          <w:szCs w:val="20"/>
-          <w:rtl w:val="0"/>
-        </w:rPr>
-        <w:t xml:space="preserve">Learned how to extract and present actionable insights that deliver business value from common data sources like Excel, CSV files, and SQL databases.</w:t>
+        <w:ind w:left="360" w:hanging="360"/>
+        <w:jc w:val="both"/>
+        <w:rPr>
+          <w:rFonts w:ascii="Calibri" w:cs="Calibri" w:eastAsia="Calibri" w:hAnsi="Calibri"/>
+          <w:sz w:val="20"/>
+          <w:szCs w:val="20"/>
+          <w:u w:val="none"/>
+        </w:rPr>
+      </w:pPr>
+      <w:r>
+        <w:rPr>
+          <w:rFonts w:ascii="Calibri" w:cs="Calibri" w:eastAsia="Calibri" w:hAnsi="Calibri"/>
+          <w:sz w:val="20"/>
+          <w:szCs w:val="20"/>
+          <w:rtl w:val="0"/>
+        </w:rPr>
+        <w:t xml:space="preserve">Calibrated and gathered raw data from pressure transducers, thermocouples, loadcells, etc. using National Instruments DAQ System and SimuLink</w:t>
+      </w:r>
+      <w:r>
+        <w:rPr>
+          <w:rtl w:val="0"/>
+        </w:rPr>
       </w:r>
     </w:p>
     <w:p>
       <w:pPr>
         <w:numPr>
           <w:ilvl w:val="0"/>
-          <w:numId w:val="1"/>
+          <w:numId w:val="4"/>
         </w:numPr>
+        <w:pBdr>
+          <w:top w:space="0" w:sz="0" w:val="nil"/>
+          <w:left w:space="0" w:sz="0" w:val="nil"/>
+          <w:bottom w:space="0" w:sz="0" w:val="nil"/>
+          <w:right w:space="0" w:sz="0" w:val="nil"/>
+          <w:between w:space="0" w:sz="0" w:val="nil"/>
+        </w:pBdr>
+        <w:shd w:fill="auto" w:val="clear"/>
         <w:spacing w:line="240" w:lineRule="auto"/>
-        <w:ind w:left="360"/>
-        <w:jc w:val="both"/>
-        <w:rPr>
-          <w:rFonts w:ascii="Calibri" w:cs="Calibri" w:eastAsia="Calibri" w:hAnsi="Calibri"/>
-          <w:sz w:val="20"/>
-          <w:szCs w:val="20"/>
-        </w:rPr>
-      </w:pPr>
-      <w:r>
-        <w:rPr>
-          <w:rFonts w:ascii="Calibri" w:cs="Calibri" w:eastAsia="Calibri" w:hAnsi="Calibri"/>
-          <w:sz w:val="20"/>
-          <w:szCs w:val="20"/>
-          <w:rtl w:val="0"/>
-        </w:rPr>
-        <w:t xml:space="preserve">Gained invaluable experience with ETL in various environments </w:t>
+        <w:ind w:left="360" w:hanging="360"/>
+        <w:jc w:val="both"/>
+        <w:rPr>
+          <w:rFonts w:ascii="Calibri" w:cs="Calibri" w:eastAsia="Calibri" w:hAnsi="Calibri"/>
+          <w:sz w:val="20"/>
+          <w:szCs w:val="20"/>
+          <w:u w:val="none"/>
+        </w:rPr>
+      </w:pPr>
+      <w:r>
+        <w:rPr>
+          <w:rFonts w:ascii="Calibri" w:cs="Calibri" w:eastAsia="Calibri" w:hAnsi="Calibri"/>
+          <w:sz w:val="20"/>
+          <w:szCs w:val="20"/>
+          <w:rtl w:val="0"/>
+        </w:rPr>
+        <w:t xml:space="preserve">Used Excel, MatLab, SolidWorks, and PowerPoint to model, analyze, and present various hypothesis </w:t>
+      </w:r>
+      <w:r>
+        <w:rPr>
+          <w:rtl w:val="0"/>
+        </w:rPr>
       </w:r>
     </w:p>
     <w:p>
       <w:pPr>
         <w:numPr>
           <w:ilvl w:val="0"/>
-          <w:numId w:val="1"/>
-        </w:numPr>
-        <w:spacing w:line="240" w:lineRule="auto"/>
-        <w:ind w:left="360"/>
-        <w:jc w:val="both"/>
-        <w:rPr>
-          <w:rFonts w:ascii="Calibri" w:cs="Calibri" w:eastAsia="Calibri" w:hAnsi="Calibri"/>
-          <w:sz w:val="20"/>
-          <w:szCs w:val="20"/>
-        </w:rPr>
-      </w:pPr>
-      <w:r>
-        <w:rPr>
-          <w:rFonts w:ascii="Calibri" w:cs="Calibri" w:eastAsia="Calibri" w:hAnsi="Calibri"/>
-          <w:sz w:val="20"/>
-          <w:szCs w:val="20"/>
-          <w:rtl w:val="0"/>
-        </w:rPr>
-        <w:t xml:space="preserve">Practical mastery of Excel, Powerpoint, PostgreSQL, Tableau, and Python for data analysis.</w:t>
-      </w:r>
-    </w:p>
-    <w:p>
-      <w:pPr>
-        <w:pBdr>
-          <w:top w:space="0" w:sz="0" w:val="nil"/>
-          <w:left w:space="0" w:sz="0" w:val="nil"/>
-          <w:bottom w:space="0" w:sz="0" w:val="nil"/>
-          <w:right w:space="0" w:sz="0" w:val="nil"/>
-          <w:between w:space="0" w:sz="0" w:val="nil"/>
-        </w:pBdr>
-        <w:shd w:fill="auto" w:val="clear"/>
-        <w:tabs>
-          <w:tab w:val="right" w:pos="9360"/>
-        </w:tabs>
-        <w:spacing w:line="240" w:lineRule="auto"/>
-        <w:jc w:val="both"/>
-        <w:rPr>
-          <w:rFonts w:ascii="Calibri" w:cs="Calibri" w:eastAsia="Calibri" w:hAnsi="Calibri"/>
-          <w:sz w:val="20"/>
-          <w:szCs w:val="20"/>
-        </w:rPr>
-      </w:pPr>
-      <w:r>
-        <w:rPr>
-          <w:rtl w:val="0"/>
-        </w:rPr>
-      </w:r>
-    </w:p>
-    <w:p>
-      <w:pPr>
-        <w:pBdr>
-          <w:top w:space="0" w:sz="0" w:val="nil"/>
-          <w:left w:space="0" w:sz="0" w:val="nil"/>
-          <w:bottom w:space="0" w:sz="0" w:val="nil"/>
-          <w:right w:space="0" w:sz="0" w:val="nil"/>
-          <w:between w:space="0" w:sz="0" w:val="nil"/>
-        </w:pBdr>
-        <w:shd w:fill="auto" w:val="clear"/>
-        <w:tabs>
-          <w:tab w:val="right" w:pos="9360"/>
-        </w:tabs>
-        <w:spacing w:line="240" w:lineRule="auto"/>
-        <w:jc w:val="both"/>
-        <w:rPr>
-          <w:rFonts w:ascii="Calibri" w:cs="Calibri" w:eastAsia="Calibri" w:hAnsi="Calibri"/>
-          <w:sz w:val="20"/>
-          <w:szCs w:val="20"/>
-        </w:rPr>
-      </w:pPr>
-      <w:r>
-        <w:rPr>
-          <w:rFonts w:ascii="Calibri" w:cs="Calibri" w:eastAsia="Calibri" w:hAnsi="Calibri"/>
-          <w:sz w:val="20"/>
-          <w:szCs w:val="20"/>
-          <w:rtl w:val="0"/>
-        </w:rPr>
-        <w:t xml:space="preserve">UNIVERSITY OF NEW HAMPSHIRE</w:t>
-        <w:tab/>
-      </w:r>
-    </w:p>
-    <w:p>
-      <w:pPr>
-        <w:pBdr>
-          <w:top w:space="0" w:sz="0" w:val="nil"/>
-          <w:left w:space="0" w:sz="0" w:val="nil"/>
-          <w:bottom w:space="0" w:sz="0" w:val="nil"/>
-          <w:right w:space="0" w:sz="0" w:val="nil"/>
-          <w:between w:space="0" w:sz="0" w:val="nil"/>
-        </w:pBdr>
-        <w:shd w:fill="auto" w:val="clear"/>
-        <w:tabs>
-          <w:tab w:val="right" w:pos="10656.000000000002"/>
-        </w:tabs>
-        <w:spacing w:line="240" w:lineRule="auto"/>
-        <w:jc w:val="both"/>
-        <w:rPr>
-          <w:rFonts w:ascii="Calibri" w:cs="Calibri" w:eastAsia="Calibri" w:hAnsi="Calibri"/>
-          <w:sz w:val="20"/>
-          <w:szCs w:val="20"/>
-        </w:rPr>
-      </w:pPr>
-      <w:r>
-        <w:rPr>
-          <w:rFonts w:ascii="Calibri" w:cs="Calibri" w:eastAsia="Calibri" w:hAnsi="Calibri"/>
-          <w:b w:val="1"/>
-          <w:i w:val="1"/>
-          <w:sz w:val="20"/>
-          <w:szCs w:val="20"/>
-          <w:rtl w:val="0"/>
-        </w:rPr>
-        <w:t xml:space="preserve">Bachelors of Science, Mechanical Engineering</w:t>
-      </w:r>
-      <w:r>
-        <w:rPr>
-          <w:rFonts w:ascii="Calibri" w:cs="Calibri" w:eastAsia="Calibri" w:hAnsi="Calibri"/>
-          <w:sz w:val="20"/>
-          <w:szCs w:val="20"/>
-          <w:rtl w:val="0"/>
-        </w:rPr>
-        <w:tab/>
-        <w:t xml:space="preserve">May 2015</w:t>
-      </w:r>
-    </w:p>
-    <w:p>
-      <w:pPr>
-        <w:numPr>
-          <w:ilvl w:val="0"/>
-          <w:numId w:val="3"/>
-        </w:numPr>
-        <w:pBdr>
-          <w:top w:space="0" w:sz="0" w:val="nil"/>
-          <w:left w:space="0" w:sz="0" w:val="nil"/>
-          <w:bottom w:space="0" w:sz="0" w:val="nil"/>
-          <w:right w:space="0" w:sz="0" w:val="nil"/>
-          <w:between w:space="0" w:sz="0" w:val="nil"/>
-        </w:pBdr>
-        <w:shd w:fill="auto" w:val="clear"/>
-        <w:spacing w:line="240" w:lineRule="auto"/>
-        <w:ind w:left="360" w:hanging="360"/>
-        <w:jc w:val="both"/>
-        <w:rPr>
-          <w:rFonts w:ascii="Calibri" w:cs="Calibri" w:eastAsia="Calibri" w:hAnsi="Calibri"/>
-          <w:sz w:val="20"/>
-          <w:szCs w:val="20"/>
-        </w:rPr>
-      </w:pPr>
-      <w:r>
-        <w:rPr>
-          <w:rFonts w:ascii="Calibri" w:cs="Calibri" w:eastAsia="Calibri" w:hAnsi="Calibri"/>
-          <w:sz w:val="20"/>
-          <w:szCs w:val="20"/>
-          <w:rtl w:val="0"/>
-        </w:rPr>
-        <w:t xml:space="preserve">Fell in love with Multi-Dimensional Calculus, Differential Equations, Numerical Analysis, Systems and Designs</w:t>
-      </w:r>
-    </w:p>
-    <w:p>
-      <w:pPr>
-        <w:numPr>
-          <w:ilvl w:val="0"/>
-          <w:numId w:val="3"/>
-        </w:numPr>
-        <w:pBdr>
-          <w:top w:space="0" w:sz="0" w:val="nil"/>
-          <w:left w:space="0" w:sz="0" w:val="nil"/>
-          <w:bottom w:space="0" w:sz="0" w:val="nil"/>
-          <w:right w:space="0" w:sz="0" w:val="nil"/>
-          <w:between w:space="0" w:sz="0" w:val="nil"/>
-        </w:pBdr>
-        <w:shd w:fill="auto" w:val="clear"/>
-        <w:spacing w:line="240" w:lineRule="auto"/>
-        <w:ind w:left="360" w:hanging="360"/>
-        <w:jc w:val="both"/>
-        <w:rPr>
-          <w:rFonts w:ascii="Calibri" w:cs="Calibri" w:eastAsia="Calibri" w:hAnsi="Calibri"/>
-          <w:sz w:val="20"/>
-          <w:szCs w:val="20"/>
-          <w:u w:val="none"/>
-        </w:rPr>
-      </w:pPr>
-      <w:r>
-        <w:rPr>
-          <w:rFonts w:ascii="Calibri" w:cs="Calibri" w:eastAsia="Calibri" w:hAnsi="Calibri"/>
-          <w:sz w:val="20"/>
-          <w:szCs w:val="20"/>
-          <w:rtl w:val="0"/>
-        </w:rPr>
-        <w:t xml:space="preserve">Led in designing, executing, and analyzing various experiments involving real time and forecasting events </w:t>
-      </w:r>
-    </w:p>
-    <w:p>
-      <w:pPr>
-        <w:numPr>
-          <w:ilvl w:val="0"/>
-          <w:numId w:val="3"/>
-        </w:numPr>
-        <w:pBdr>
-          <w:top w:space="0" w:sz="0" w:val="nil"/>
-          <w:left w:space="0" w:sz="0" w:val="nil"/>
-          <w:bottom w:space="0" w:sz="0" w:val="nil"/>
-          <w:right w:space="0" w:sz="0" w:val="nil"/>
-          <w:between w:space="0" w:sz="0" w:val="nil"/>
-        </w:pBdr>
-        <w:shd w:fill="auto" w:val="clear"/>
-        <w:spacing w:line="240" w:lineRule="auto"/>
-        <w:ind w:left="360" w:hanging="360"/>
-        <w:jc w:val="both"/>
-        <w:rPr>
-          <w:rFonts w:ascii="Calibri" w:cs="Calibri" w:eastAsia="Calibri" w:hAnsi="Calibri"/>
-          <w:sz w:val="20"/>
-          <w:szCs w:val="20"/>
-          <w:u w:val="none"/>
-        </w:rPr>
-      </w:pPr>
-      <w:r>
-        <w:rPr>
-          <w:rFonts w:ascii="Calibri" w:cs="Calibri" w:eastAsia="Calibri" w:hAnsi="Calibri"/>
-          <w:sz w:val="20"/>
-          <w:szCs w:val="20"/>
-          <w:rtl w:val="0"/>
-        </w:rPr>
-        <w:t xml:space="preserve">Calibrated and gathered raw data from pressure transducers, thermocouples, loadcells, etc. using National Instruments DAQ System and SimuLink</w:t>
-      </w:r>
-    </w:p>
-    <w:p>
-      <w:pPr>
-        <w:numPr>
-          <w:ilvl w:val="0"/>
-          <w:numId w:val="3"/>
-        </w:numPr>
-        <w:pBdr>
-          <w:top w:space="0" w:sz="0" w:val="nil"/>
-          <w:left w:space="0" w:sz="0" w:val="nil"/>
-          <w:bottom w:space="0" w:sz="0" w:val="nil"/>
-          <w:right w:space="0" w:sz="0" w:val="nil"/>
-          <w:between w:space="0" w:sz="0" w:val="nil"/>
-        </w:pBdr>
-        <w:shd w:fill="auto" w:val="clear"/>
-        <w:spacing w:line="240" w:lineRule="auto"/>
-        <w:ind w:left="360" w:hanging="360"/>
-        <w:jc w:val="both"/>
-        <w:rPr>
-          <w:rFonts w:ascii="Calibri" w:cs="Calibri" w:eastAsia="Calibri" w:hAnsi="Calibri"/>
-          <w:sz w:val="20"/>
-          <w:szCs w:val="20"/>
-          <w:u w:val="none"/>
-        </w:rPr>
-      </w:pPr>
-      <w:r>
-        <w:rPr>
-          <w:rFonts w:ascii="Calibri" w:cs="Calibri" w:eastAsia="Calibri" w:hAnsi="Calibri"/>
-          <w:sz w:val="20"/>
-          <w:szCs w:val="20"/>
-          <w:rtl w:val="0"/>
-        </w:rPr>
-        <w:t xml:space="preserve">Used Excel, MatLab, SolidWorks, and PowerPoint to model, analyze, and present various hypothesis </w:t>
-      </w:r>
-      <w:r>
-        <w:rPr>
-          <w:rtl w:val="0"/>
-        </w:rPr>
-      </w:r>
-    </w:p>
-    <w:p>
-      <w:pPr>
-        <w:numPr>
-          <w:ilvl w:val="0"/>
-          <w:numId w:val="3"/>
+          <w:numId w:val="4"/>
         </w:numPr>
         <w:pBdr>
           <w:top w:space="0" w:sz="0" w:val="nil"/>
@@ -2259,6 +2151,135 @@
     <w:rPr>
       <w:sz w:val="52"/>
       <w:szCs w:val="52"/>
+    </w:rPr>
+  </w:style>
+  <w:style w:type="paragraph" w:styleId="Normal" w:default="1">
+    <w:name w:val="normal"/>
+  </w:style>
+  <w:style w:type="table" w:styleId="TableNormal" w:default="1">
+    <w:name w:val="Table Normal"/>
+  </w:style>
+  <w:style w:type="paragraph" w:styleId="Heading1">
+    <w:name w:val="heading 1"/>
+    <w:basedOn w:val="Normal"/>
+    <w:next w:val="Normal"/>
+    <w:pPr>
+      <w:keepNext w:val="1"/>
+      <w:keepLines w:val="1"/>
+      <w:spacing w:after="120" w:before="400" w:lineRule="auto"/>
+    </w:pPr>
+    <w:rPr>
+      <w:sz w:val="40"/>
+      <w:szCs w:val="40"/>
+    </w:rPr>
+  </w:style>
+  <w:style w:type="paragraph" w:styleId="Heading2">
+    <w:name w:val="heading 2"/>
+    <w:basedOn w:val="Normal"/>
+    <w:next w:val="Normal"/>
+    <w:pPr>
+      <w:keepNext w:val="1"/>
+      <w:keepLines w:val="1"/>
+      <w:spacing w:after="40" w:before="120" w:lineRule="auto"/>
+      <w:jc w:val="center"/>
+    </w:pPr>
+    <w:rPr>
+      <w:rFonts w:ascii="Calibri" w:cs="Calibri" w:eastAsia="Calibri" w:hAnsi="Calibri"/>
+      <w:sz w:val="32"/>
+      <w:szCs w:val="32"/>
+    </w:rPr>
+  </w:style>
+  <w:style w:type="paragraph" w:styleId="Heading3">
+    <w:name w:val="heading 3"/>
+    <w:basedOn w:val="Normal"/>
+    <w:next w:val="Normal"/>
+    <w:pPr>
+      <w:keepNext w:val="1"/>
+      <w:keepLines w:val="1"/>
+      <w:spacing w:after="80" w:before="320" w:lineRule="auto"/>
+    </w:pPr>
+    <w:rPr>
+      <w:b w:val="0"/>
+      <w:color w:val="434343"/>
+      <w:sz w:val="28"/>
+      <w:szCs w:val="28"/>
+    </w:rPr>
+  </w:style>
+  <w:style w:type="paragraph" w:styleId="Heading4">
+    <w:name w:val="heading 4"/>
+    <w:basedOn w:val="Normal"/>
+    <w:next w:val="Normal"/>
+    <w:pPr>
+      <w:keepNext w:val="1"/>
+      <w:keepLines w:val="1"/>
+      <w:spacing w:after="80" w:before="280" w:lineRule="auto"/>
+    </w:pPr>
+    <w:rPr>
+      <w:color w:val="666666"/>
+      <w:sz w:val="24"/>
+      <w:szCs w:val="24"/>
+    </w:rPr>
+  </w:style>
+  <w:style w:type="paragraph" w:styleId="Heading5">
+    <w:name w:val="heading 5"/>
+    <w:basedOn w:val="Normal"/>
+    <w:next w:val="Normal"/>
+    <w:pPr>
+      <w:keepNext w:val="1"/>
+      <w:keepLines w:val="1"/>
+      <w:spacing w:after="80" w:before="240" w:lineRule="auto"/>
+    </w:pPr>
+    <w:rPr>
+      <w:color w:val="666666"/>
+      <w:sz w:val="22"/>
+      <w:szCs w:val="22"/>
+    </w:rPr>
+  </w:style>
+  <w:style w:type="paragraph" w:styleId="Heading6">
+    <w:name w:val="heading 6"/>
+    <w:basedOn w:val="Normal"/>
+    <w:next w:val="Normal"/>
+    <w:pPr>
+      <w:keepNext w:val="1"/>
+      <w:keepLines w:val="1"/>
+      <w:spacing w:after="80" w:before="240" w:lineRule="auto"/>
+    </w:pPr>
+    <w:rPr>
+      <w:i w:val="1"/>
+      <w:color w:val="666666"/>
+      <w:sz w:val="22"/>
+      <w:szCs w:val="22"/>
+    </w:rPr>
+  </w:style>
+  <w:style w:type="paragraph" w:styleId="Title">
+    <w:name w:val="Title"/>
+    <w:basedOn w:val="Normal"/>
+    <w:next w:val="Normal"/>
+    <w:pPr>
+      <w:keepNext w:val="1"/>
+      <w:keepLines w:val="1"/>
+      <w:spacing w:after="60" w:before="0" w:lineRule="auto"/>
+    </w:pPr>
+    <w:rPr>
+      <w:sz w:val="52"/>
+      <w:szCs w:val="52"/>
+    </w:rPr>
+  </w:style>
+  <w:style w:type="paragraph" w:styleId="Subtitle">
+    <w:name w:val="Subtitle"/>
+    <w:basedOn w:val="Normal"/>
+    <w:next w:val="Normal"/>
+    <w:pPr>
+      <w:keepNext w:val="1"/>
+      <w:keepLines w:val="1"/>
+      <w:spacing w:after="320" w:before="0" w:lineRule="auto"/>
+    </w:pPr>
+    <w:rPr>
+      <w:rFonts w:ascii="Arial" w:cs="Arial" w:eastAsia="Arial" w:hAnsi="Arial"/>
+      <w:i w:val="0"/>
+      <w:color w:val="666666"/>
+      <w:sz w:val="30"/>
+      <w:szCs w:val="30"/>
     </w:rPr>
   </w:style>
   <w:style w:type="paragraph" w:styleId="Subtitle">
@@ -2599,4 +2620,19 @@
   </a:objectDefaults>
   <a:extraClrSchemeLst/>
 </a:theme>
+</file>
+
+<file path=customXML/item1.xml><?xml version="1.0" encoding="utf-8"?>
+<go:gDocsCustomXmlDataStorage xmlns:go="http://customooxmlschemas.google.com/" xmlns:r="http://schemas.openxmlformats.org/officeDocument/2006/relationships">
+  <go:docsCustomData xmlns:go="http://customooxmlschemas.google.com/" roundtripDataSignature="AMtx7miAYwmdku2KcnJS/xGxzpdORZ6nFQ==">AMUW2mUfqeRbPgR34gQb61hJmIyD160mTv32ZKWmr8BwneqgBb3TlidL8YVXkNUF0SO8hSD+qVqCwcXC0DV9+1g2GumGPr7FBs7t2muvMCJUZmooGfVJEmvJcoxZOROfvwQ5tDUBFUUITdk1cmbWXhtg5Sc75SNKxwACYQ8Qg7e5em5Jjlc3I106rzz0R60B6CbFHVMy+8u3hXbUpe4r7OXhjnwDGF8joQ==</go:docsCustomData>
+</go:gDocsCustomXmlDataStorage>
+</file>
+
+<file path=customXML/itemProps1.xml><?xml version="1.0" encoding="utf-8"?>
+<ds:datastoreItem xmlns:ds="http://schemas.openxmlformats.org/officeDocument/2006/customXml" ds:itemID="{11111111-1234-1234-1234-123412341234}">
+  <ds:schemaRefs>
+    <ds:schemaRef ds:uri="http://schemas.openxmlformats.org/officeDocument/2006/relationships"/>
+    <ds:schemaRef ds:uri="http://customooxmlschemas.google.com/"/>
+  </ds:schemaRefs>
+</ds:datastoreItem>
 </file>
</xml_diff>